<commit_message>
Ajout de deux tests qui fonctionnent
Ajout du test:
1- Sectionner une bonne association
2- Sectionner une mauvaise association
</commit_message>
<xml_diff>
--- a/TP1/test_boite_noire.docx
+++ b/TP1/test_boite_noire.docx
@@ -1,6 +1,6 @@
 
 <file path=word/document.xml><?xml version="1.0" encoding="utf-8"?>
-<w:document xmlns:wpc="http://schemas.microsoft.com/office/word/2010/wordprocessingCanvas" xmlns:cx="http://schemas.microsoft.com/office/drawing/2014/chartex" xmlns:cx1="http://schemas.microsoft.com/office/drawing/2015/9/8/chartex" xmlns:cx2="http://schemas.microsoft.com/office/drawing/2015/10/21/chartex" xmlns:cx3="http://schemas.microsoft.com/office/drawing/2016/5/9/chartex" xmlns:cx4="http://schemas.microsoft.com/office/drawing/2016/5/10/chartex" xmlns:cx5="http://schemas.microsoft.com/office/drawing/2016/5/11/chartex" xmlns:cx6="http://schemas.microsoft.com/office/drawing/2016/5/12/chartex" xmlns:cx7="http://schemas.microsoft.com/office/drawing/2016/5/13/chartex" xmlns:cx8="http://schemas.microsoft.com/office/drawing/2016/5/14/chartex" xmlns:mc="http://schemas.openxmlformats.org/markup-compatibility/2006" xmlns:aink="http://schemas.microsoft.com/office/drawing/2016/ink" xmlns:am3d="http://schemas.microsoft.com/office/drawing/2017/model3d" xmlns:o="urn:schemas-microsoft-com:office:office" xmlns:r="http://schemas.openxmlformats.org/officeDocument/2006/relationships" xmlns:m="http://schemas.openxmlformats.org/officeDocument/2006/math" xmlns:v="urn:schemas-microsoft-com:vml" xmlns:wp14="http://schemas.microsoft.com/office/word/2010/wordprocessingDrawing" xmlns:wp="http://schemas.openxmlformats.org/drawingml/2006/wordprocessingDrawing" xmlns:w10="urn:schemas-microsoft-com:office:word" xmlns:w="http://schemas.openxmlformats.org/wordprocessingml/2006/main" xmlns:w14="http://schemas.microsoft.com/office/word/2010/wordml" xmlns:w15="http://schemas.microsoft.com/office/word/2012/wordml" xmlns:w16cid="http://schemas.microsoft.com/office/word/2016/wordml/cid" xmlns:w16se="http://schemas.microsoft.com/office/word/2015/wordml/symex" xmlns:wpg="http://schemas.microsoft.com/office/word/2010/wordprocessingGroup" xmlns:wpi="http://schemas.microsoft.com/office/word/2010/wordprocessingInk" xmlns:wne="http://schemas.microsoft.com/office/word/2006/wordml" xmlns:wps="http://schemas.microsoft.com/office/word/2010/wordprocessingShape" mc:Ignorable="w14 w15 w16se w16cid wp14">
+<w:document xmlns:wpc="http://schemas.microsoft.com/office/word/2010/wordprocessingCanvas" xmlns:cx="http://schemas.microsoft.com/office/drawing/2014/chartex" xmlns:cx1="http://schemas.microsoft.com/office/drawing/2015/9/8/chartex" xmlns:cx2="http://schemas.microsoft.com/office/drawing/2015/10/21/chartex" xmlns:cx3="http://schemas.microsoft.com/office/drawing/2016/5/9/chartex" xmlns:cx4="http://schemas.microsoft.com/office/drawing/2016/5/10/chartex" xmlns:cx5="http://schemas.microsoft.com/office/drawing/2016/5/11/chartex" xmlns:cx6="http://schemas.microsoft.com/office/drawing/2016/5/12/chartex" xmlns:cx7="http://schemas.microsoft.com/office/drawing/2016/5/13/chartex" xmlns:cx8="http://schemas.microsoft.com/office/drawing/2016/5/14/chartex" xmlns:mc="http://schemas.openxmlformats.org/markup-compatibility/2006" xmlns:aink="http://schemas.microsoft.com/office/drawing/2016/ink" xmlns:am3d="http://schemas.microsoft.com/office/drawing/2017/model3d" xmlns:o="urn:schemas-microsoft-com:office:office" xmlns:r="http://schemas.openxmlformats.org/officeDocument/2006/relationships" xmlns:m="http://schemas.openxmlformats.org/officeDocument/2006/math" xmlns:v="urn:schemas-microsoft-com:vml" xmlns:wp14="http://schemas.microsoft.com/office/word/2010/wordprocessingDrawing" xmlns:wp="http://schemas.openxmlformats.org/drawingml/2006/wordprocessingDrawing" xmlns:w10="urn:schemas-microsoft-com:office:word" xmlns:w="http://schemas.openxmlformats.org/wordprocessingml/2006/main" xmlns:w14="http://schemas.microsoft.com/office/word/2010/wordml" xmlns:w15="http://schemas.microsoft.com/office/word/2012/wordml" xmlns:w16cex="http://schemas.microsoft.com/office/word/2018/wordml/cex" xmlns:w16cid="http://schemas.microsoft.com/office/word/2016/wordml/cid" xmlns:w16="http://schemas.microsoft.com/office/word/2018/wordml" xmlns:w16sdtdh="http://schemas.microsoft.com/office/word/2020/wordml/sdtdatahash" xmlns:w16se="http://schemas.microsoft.com/office/word/2015/wordml/symex" xmlns:wpg="http://schemas.microsoft.com/office/word/2010/wordprocessingGroup" xmlns:wpi="http://schemas.microsoft.com/office/word/2010/wordprocessingInk" xmlns:wne="http://schemas.microsoft.com/office/word/2006/wordml" xmlns:wps="http://schemas.microsoft.com/office/word/2010/wordprocessingShape" mc:Ignorable="w14 w15 w16se w16cid w16 w16cex w16sdtdh wp14">
   <w:body>
     <w:p>
       <w:pPr>
@@ -134,6 +134,14 @@
     </w:p>
     <w:p>
       <w:pPr>
+        <w:ind w:left="1068"/>
+        <w:rPr>
+          <w:color w:val="FF0000"/>
+        </w:rPr>
+      </w:pPr>
+    </w:p>
+    <w:p>
+      <w:pPr>
         <w:pStyle w:val="Paragraphedeliste"/>
         <w:numPr>
           <w:ilvl w:val="0"/>
@@ -272,10 +280,219 @@
         </w:drawing>
       </w:r>
     </w:p>
+    <w:p/>
     <w:p>
-      <w:bookmarkStart w:id="0" w:name="_GoBack"/>
-      <w:bookmarkEnd w:id="0"/>
+      <w:pPr>
+        <w:pStyle w:val="Paragraphedeliste"/>
+        <w:numPr>
+          <w:ilvl w:val="0"/>
+          <w:numId w:val="5"/>
+        </w:numPr>
+      </w:pPr>
+      <w:r>
+        <w:rPr>
+          <w:sz w:val="28"/>
+        </w:rPr>
+        <w:lastRenderedPageBreak/>
+        <w:t>Cou</w:t>
+      </w:r>
+      <w:r>
+        <w:rPr>
+          <w:sz w:val="28"/>
+        </w:rPr>
+        <w:t>per la mauvaise association</w:t>
+      </w:r>
     </w:p>
+    <w:p>
+      <w:pPr>
+        <w:pStyle w:val="Paragraphedeliste"/>
+        <w:numPr>
+          <w:ilvl w:val="0"/>
+          <w:numId w:val="8"/>
+        </w:numPr>
+      </w:pPr>
+      <w:r>
+        <w:t>Description : Sectionner un câble qui est une mauvaise association.</w:t>
+      </w:r>
+    </w:p>
+    <w:p>
+      <w:pPr>
+        <w:pStyle w:val="Paragraphedeliste"/>
+        <w:numPr>
+          <w:ilvl w:val="0"/>
+          <w:numId w:val="8"/>
+        </w:numPr>
+      </w:pPr>
+      <w:r>
+        <w:t>Condition de succès : La mauvaise association est coupé.</w:t>
+      </w:r>
+    </w:p>
+    <w:p>
+      <w:pPr>
+        <w:pStyle w:val="Paragraphedeliste"/>
+        <w:numPr>
+          <w:ilvl w:val="0"/>
+          <w:numId w:val="8"/>
+        </w:numPr>
+      </w:pPr>
+      <w:r>
+        <w:t>Résultat :</w:t>
+      </w:r>
+    </w:p>
+    <w:p>
+      <w:pPr>
+        <w:ind w:left="720"/>
+      </w:pPr>
+      <w:r>
+        <w:drawing>
+          <wp:inline distT="0" distB="0" distL="0" distR="0" wp14:anchorId="05559C0E" wp14:editId="437FD08B">
+            <wp:extent cx="5011387" cy="2657079"/>
+            <wp:effectExtent l="0" t="0" r="0" b="0"/>
+            <wp:docPr id="4" name="Image 4" descr="Une image contenant texte&#10;&#10;Description générée automatiquement"/>
+            <wp:cNvGraphicFramePr>
+              <a:graphicFrameLocks xmlns:a="http://schemas.openxmlformats.org/drawingml/2006/main" noChangeAspect="1"/>
+            </wp:cNvGraphicFramePr>
+            <a:graphic xmlns:a="http://schemas.openxmlformats.org/drawingml/2006/main">
+              <a:graphicData uri="http://schemas.openxmlformats.org/drawingml/2006/picture">
+                <pic:pic xmlns:pic="http://schemas.openxmlformats.org/drawingml/2006/picture">
+                  <pic:nvPicPr>
+                    <pic:cNvPr id="4" name="Image 4" descr="Une image contenant texte&#10;&#10;Description générée automatiquement"/>
+                    <pic:cNvPicPr/>
+                  </pic:nvPicPr>
+                  <pic:blipFill>
+                    <a:blip r:embed="rId7"/>
+                    <a:stretch>
+                      <a:fillRect/>
+                    </a:stretch>
+                  </pic:blipFill>
+                  <pic:spPr>
+                    <a:xfrm>
+                      <a:off x="0" y="0"/>
+                      <a:ext cx="5023623" cy="2663567"/>
+                    </a:xfrm>
+                    <a:prstGeom prst="rect">
+                      <a:avLst/>
+                    </a:prstGeom>
+                  </pic:spPr>
+                </pic:pic>
+              </a:graphicData>
+            </a:graphic>
+          </wp:inline>
+        </w:drawing>
+      </w:r>
+    </w:p>
+    <w:p>
+      <w:pPr>
+        <w:pStyle w:val="Paragraphedeliste"/>
+        <w:numPr>
+          <w:ilvl w:val="0"/>
+          <w:numId w:val="5"/>
+        </w:numPr>
+      </w:pPr>
+      <w:r>
+        <w:rPr>
+          <w:sz w:val="28"/>
+        </w:rPr>
+        <w:t>Cou</w:t>
+      </w:r>
+      <w:r>
+        <w:rPr>
+          <w:sz w:val="28"/>
+        </w:rPr>
+        <w:t>per</w:t>
+      </w:r>
+      <w:r>
+        <w:rPr>
+          <w:sz w:val="28"/>
+        </w:rPr>
+        <w:t xml:space="preserve"> une bonne association</w:t>
+      </w:r>
+    </w:p>
+    <w:p>
+      <w:pPr>
+        <w:pStyle w:val="Paragraphedeliste"/>
+        <w:numPr>
+          <w:ilvl w:val="0"/>
+          <w:numId w:val="9"/>
+        </w:numPr>
+      </w:pPr>
+      <w:r>
+        <w:t>Description : Sectionner un câble qui est une bonne association.</w:t>
+      </w:r>
+    </w:p>
+    <w:p>
+      <w:pPr>
+        <w:pStyle w:val="Paragraphedeliste"/>
+        <w:numPr>
+          <w:ilvl w:val="0"/>
+          <w:numId w:val="9"/>
+        </w:numPr>
+      </w:pPr>
+      <w:r>
+        <w:t xml:space="preserve">Condition de succès : La bombe doit </w:t>
+      </w:r>
+      <w:r>
+        <w:t>exploser</w:t>
+      </w:r>
+      <w:r>
+        <w:t xml:space="preserve"> (perdu).</w:t>
+      </w:r>
+    </w:p>
+    <w:p>
+      <w:pPr>
+        <w:pStyle w:val="Paragraphedeliste"/>
+        <w:numPr>
+          <w:ilvl w:val="0"/>
+          <w:numId w:val="9"/>
+        </w:numPr>
+      </w:pPr>
+      <w:r>
+        <w:t>Résultat :</w:t>
+      </w:r>
+    </w:p>
+    <w:p>
+      <w:pPr>
+        <w:ind w:left="720"/>
+      </w:pPr>
+      <w:r>
+        <w:drawing>
+          <wp:inline distT="0" distB="0" distL="0" distR="0" wp14:anchorId="31D59213" wp14:editId="2560EB7F">
+            <wp:extent cx="5486400" cy="2293620"/>
+            <wp:effectExtent l="0" t="0" r="0" b="0"/>
+            <wp:docPr id="5" name="Image 5" descr="Une image contenant texte&#10;&#10;Description générée automatiquement"/>
+            <wp:cNvGraphicFramePr>
+              <a:graphicFrameLocks xmlns:a="http://schemas.openxmlformats.org/drawingml/2006/main" noChangeAspect="1"/>
+            </wp:cNvGraphicFramePr>
+            <a:graphic xmlns:a="http://schemas.openxmlformats.org/drawingml/2006/main">
+              <a:graphicData uri="http://schemas.openxmlformats.org/drawingml/2006/picture">
+                <pic:pic xmlns:pic="http://schemas.openxmlformats.org/drawingml/2006/picture">
+                  <pic:nvPicPr>
+                    <pic:cNvPr id="5" name="Image 5" descr="Une image contenant texte&#10;&#10;Description générée automatiquement"/>
+                    <pic:cNvPicPr/>
+                  </pic:nvPicPr>
+                  <pic:blipFill>
+                    <a:blip r:embed="rId8"/>
+                    <a:stretch>
+                      <a:fillRect/>
+                    </a:stretch>
+                  </pic:blipFill>
+                  <pic:spPr>
+                    <a:xfrm>
+                      <a:off x="0" y="0"/>
+                      <a:ext cx="5486400" cy="2293620"/>
+                    </a:xfrm>
+                    <a:prstGeom prst="rect">
+                      <a:avLst/>
+                    </a:prstGeom>
+                  </pic:spPr>
+                </pic:pic>
+              </a:graphicData>
+            </a:graphic>
+          </wp:inline>
+        </w:drawing>
+      </w:r>
+    </w:p>
+    <w:p/>
     <w:sectPr>
       <w:pgSz w:w="12240" w:h="15840"/>
       <w:pgMar w:top="1440" w:right="1800" w:bottom="1440" w:left="1800" w:header="708" w:footer="708" w:gutter="0"/>
@@ -287,12 +504,12 @@
 </file>
 
 <file path=word/numbering.xml><?xml version="1.0" encoding="utf-8"?>
-<w:numbering xmlns:wpc="http://schemas.microsoft.com/office/word/2010/wordprocessingCanvas" xmlns:cx="http://schemas.microsoft.com/office/drawing/2014/chartex" xmlns:cx1="http://schemas.microsoft.com/office/drawing/2015/9/8/chartex" xmlns:cx2="http://schemas.microsoft.com/office/drawing/2015/10/21/chartex" xmlns:cx3="http://schemas.microsoft.com/office/drawing/2016/5/9/chartex" xmlns:cx4="http://schemas.microsoft.com/office/drawing/2016/5/10/chartex" xmlns:cx5="http://schemas.microsoft.com/office/drawing/2016/5/11/chartex" xmlns:cx6="http://schemas.microsoft.com/office/drawing/2016/5/12/chartex" xmlns:cx7="http://schemas.microsoft.com/office/drawing/2016/5/13/chartex" xmlns:cx8="http://schemas.microsoft.com/office/drawing/2016/5/14/chartex" xmlns:mc="http://schemas.openxmlformats.org/markup-compatibility/2006" xmlns:aink="http://schemas.microsoft.com/office/drawing/2016/ink" xmlns:am3d="http://schemas.microsoft.com/office/drawing/2017/model3d" xmlns:o="urn:schemas-microsoft-com:office:office" xmlns:r="http://schemas.openxmlformats.org/officeDocument/2006/relationships" xmlns:m="http://schemas.openxmlformats.org/officeDocument/2006/math" xmlns:v="urn:schemas-microsoft-com:vml" xmlns:wp14="http://schemas.microsoft.com/office/word/2010/wordprocessingDrawing" xmlns:wp="http://schemas.openxmlformats.org/drawingml/2006/wordprocessingDrawing" xmlns:w10="urn:schemas-microsoft-com:office:word" xmlns:w="http://schemas.openxmlformats.org/wordprocessingml/2006/main" xmlns:w14="http://schemas.microsoft.com/office/word/2010/wordml" xmlns:w15="http://schemas.microsoft.com/office/word/2012/wordml" xmlns:w16cid="http://schemas.microsoft.com/office/word/2016/wordml/cid" xmlns:w16se="http://schemas.microsoft.com/office/word/2015/wordml/symex" xmlns:wpg="http://schemas.microsoft.com/office/word/2010/wordprocessingGroup" xmlns:wpi="http://schemas.microsoft.com/office/word/2010/wordprocessingInk" xmlns:wne="http://schemas.microsoft.com/office/word/2006/wordml" xmlns:wps="http://schemas.microsoft.com/office/word/2010/wordprocessingShape" mc:Ignorable="w14 w15 w16se w16cid wp14">
+<w:numbering xmlns:wpc="http://schemas.microsoft.com/office/word/2010/wordprocessingCanvas" xmlns:cx="http://schemas.microsoft.com/office/drawing/2014/chartex" xmlns:cx1="http://schemas.microsoft.com/office/drawing/2015/9/8/chartex" xmlns:cx2="http://schemas.microsoft.com/office/drawing/2015/10/21/chartex" xmlns:cx3="http://schemas.microsoft.com/office/drawing/2016/5/9/chartex" xmlns:cx4="http://schemas.microsoft.com/office/drawing/2016/5/10/chartex" xmlns:cx5="http://schemas.microsoft.com/office/drawing/2016/5/11/chartex" xmlns:cx6="http://schemas.microsoft.com/office/drawing/2016/5/12/chartex" xmlns:cx7="http://schemas.microsoft.com/office/drawing/2016/5/13/chartex" xmlns:cx8="http://schemas.microsoft.com/office/drawing/2016/5/14/chartex" xmlns:mc="http://schemas.openxmlformats.org/markup-compatibility/2006" xmlns:aink="http://schemas.microsoft.com/office/drawing/2016/ink" xmlns:am3d="http://schemas.microsoft.com/office/drawing/2017/model3d" xmlns:o="urn:schemas-microsoft-com:office:office" xmlns:r="http://schemas.openxmlformats.org/officeDocument/2006/relationships" xmlns:m="http://schemas.openxmlformats.org/officeDocument/2006/math" xmlns:v="urn:schemas-microsoft-com:vml" xmlns:wp14="http://schemas.microsoft.com/office/word/2010/wordprocessingDrawing" xmlns:wp="http://schemas.openxmlformats.org/drawingml/2006/wordprocessingDrawing" xmlns:w10="urn:schemas-microsoft-com:office:word" xmlns:w="http://schemas.openxmlformats.org/wordprocessingml/2006/main" xmlns:w14="http://schemas.microsoft.com/office/word/2010/wordml" xmlns:w15="http://schemas.microsoft.com/office/word/2012/wordml" xmlns:w16cex="http://schemas.microsoft.com/office/word/2018/wordml/cex" xmlns:w16cid="http://schemas.microsoft.com/office/word/2016/wordml/cid" xmlns:w16="http://schemas.microsoft.com/office/word/2018/wordml" xmlns:w16sdtdh="http://schemas.microsoft.com/office/word/2020/wordml/sdtdatahash" xmlns:w16se="http://schemas.microsoft.com/office/word/2015/wordml/symex" xmlns:wpg="http://schemas.microsoft.com/office/word/2010/wordprocessingGroup" xmlns:wpi="http://schemas.microsoft.com/office/word/2010/wordprocessingInk" xmlns:wne="http://schemas.microsoft.com/office/word/2006/wordml" xmlns:wps="http://schemas.microsoft.com/office/word/2010/wordprocessingShape" mc:Ignorable="w14 w15 w16se w16cid w16 w16cex w16sdtdh wp14">
   <w:abstractNum w:abstractNumId="0" w15:restartNumberingAfterBreak="0">
     <w:nsid w:val="15B048B5"/>
     <w:multiLevelType w:val="hybridMultilevel"/>
-    <w:tmpl w:val="F99EC790"/>
-    <w:lvl w:ilvl="0" w:tplc="0C0C000F">
+    <w:tmpl w:val="71C86B80"/>
+    <w:lvl w:ilvl="0" w:tplc="AACE226A">
       <w:start w:val="1"/>
       <w:numFmt w:val="decimal"/>
       <w:lvlText w:val="%1."/>
@@ -302,6 +519,8 @@
       </w:pPr>
       <w:rPr>
         <w:rFonts w:hint="default"/>
+        <w:sz w:val="28"/>
+        <w:szCs w:val="28"/>
       </w:rPr>
     </w:lvl>
     <w:lvl w:ilvl="1" w:tplc="0C0C0019">
@@ -776,6 +995,119 @@
     </w:lvl>
   </w:abstractNum>
   <w:abstractNum w:abstractNumId="5" w15:restartNumberingAfterBreak="0">
+    <w:nsid w:val="3EE51260"/>
+    <w:multiLevelType w:val="hybridMultilevel"/>
+    <w:tmpl w:val="223E16F8"/>
+    <w:lvl w:ilvl="0" w:tplc="0C0C0001">
+      <w:start w:val="1"/>
+      <w:numFmt w:val="bullet"/>
+      <w:lvlText w:val=""/>
+      <w:lvlJc w:val="left"/>
+      <w:pPr>
+        <w:ind w:left="1080" w:hanging="360"/>
+      </w:pPr>
+      <w:rPr>
+        <w:rFonts w:ascii="Symbol" w:hAnsi="Symbol" w:hint="default"/>
+      </w:rPr>
+    </w:lvl>
+    <w:lvl w:ilvl="1" w:tplc="0C0C0003" w:tentative="1">
+      <w:start w:val="1"/>
+      <w:numFmt w:val="bullet"/>
+      <w:lvlText w:val="o"/>
+      <w:lvlJc w:val="left"/>
+      <w:pPr>
+        <w:ind w:left="1800" w:hanging="360"/>
+      </w:pPr>
+      <w:rPr>
+        <w:rFonts w:ascii="Courier New" w:hAnsi="Courier New" w:cs="Courier New" w:hint="default"/>
+      </w:rPr>
+    </w:lvl>
+    <w:lvl w:ilvl="2" w:tplc="0C0C0005" w:tentative="1">
+      <w:start w:val="1"/>
+      <w:numFmt w:val="bullet"/>
+      <w:lvlText w:val=""/>
+      <w:lvlJc w:val="left"/>
+      <w:pPr>
+        <w:ind w:left="2520" w:hanging="360"/>
+      </w:pPr>
+      <w:rPr>
+        <w:rFonts w:ascii="Wingdings" w:hAnsi="Wingdings" w:hint="default"/>
+      </w:rPr>
+    </w:lvl>
+    <w:lvl w:ilvl="3" w:tplc="0C0C0001" w:tentative="1">
+      <w:start w:val="1"/>
+      <w:numFmt w:val="bullet"/>
+      <w:lvlText w:val=""/>
+      <w:lvlJc w:val="left"/>
+      <w:pPr>
+        <w:ind w:left="3240" w:hanging="360"/>
+      </w:pPr>
+      <w:rPr>
+        <w:rFonts w:ascii="Symbol" w:hAnsi="Symbol" w:hint="default"/>
+      </w:rPr>
+    </w:lvl>
+    <w:lvl w:ilvl="4" w:tplc="0C0C0003" w:tentative="1">
+      <w:start w:val="1"/>
+      <w:numFmt w:val="bullet"/>
+      <w:lvlText w:val="o"/>
+      <w:lvlJc w:val="left"/>
+      <w:pPr>
+        <w:ind w:left="3960" w:hanging="360"/>
+      </w:pPr>
+      <w:rPr>
+        <w:rFonts w:ascii="Courier New" w:hAnsi="Courier New" w:cs="Courier New" w:hint="default"/>
+      </w:rPr>
+    </w:lvl>
+    <w:lvl w:ilvl="5" w:tplc="0C0C0005" w:tentative="1">
+      <w:start w:val="1"/>
+      <w:numFmt w:val="bullet"/>
+      <w:lvlText w:val=""/>
+      <w:lvlJc w:val="left"/>
+      <w:pPr>
+        <w:ind w:left="4680" w:hanging="360"/>
+      </w:pPr>
+      <w:rPr>
+        <w:rFonts w:ascii="Wingdings" w:hAnsi="Wingdings" w:hint="default"/>
+      </w:rPr>
+    </w:lvl>
+    <w:lvl w:ilvl="6" w:tplc="0C0C0001" w:tentative="1">
+      <w:start w:val="1"/>
+      <w:numFmt w:val="bullet"/>
+      <w:lvlText w:val=""/>
+      <w:lvlJc w:val="left"/>
+      <w:pPr>
+        <w:ind w:left="5400" w:hanging="360"/>
+      </w:pPr>
+      <w:rPr>
+        <w:rFonts w:ascii="Symbol" w:hAnsi="Symbol" w:hint="default"/>
+      </w:rPr>
+    </w:lvl>
+    <w:lvl w:ilvl="7" w:tplc="0C0C0003" w:tentative="1">
+      <w:start w:val="1"/>
+      <w:numFmt w:val="bullet"/>
+      <w:lvlText w:val="o"/>
+      <w:lvlJc w:val="left"/>
+      <w:pPr>
+        <w:ind w:left="6120" w:hanging="360"/>
+      </w:pPr>
+      <w:rPr>
+        <w:rFonts w:ascii="Courier New" w:hAnsi="Courier New" w:cs="Courier New" w:hint="default"/>
+      </w:rPr>
+    </w:lvl>
+    <w:lvl w:ilvl="8" w:tplc="0C0C0005" w:tentative="1">
+      <w:start w:val="1"/>
+      <w:numFmt w:val="bullet"/>
+      <w:lvlText w:val=""/>
+      <w:lvlJc w:val="left"/>
+      <w:pPr>
+        <w:ind w:left="6840" w:hanging="360"/>
+      </w:pPr>
+      <w:rPr>
+        <w:rFonts w:ascii="Wingdings" w:hAnsi="Wingdings" w:hint="default"/>
+      </w:rPr>
+    </w:lvl>
+  </w:abstractNum>
+  <w:abstractNum w:abstractNumId="6" w15:restartNumberingAfterBreak="0">
     <w:nsid w:val="3F6A11FC"/>
     <w:multiLevelType w:val="hybridMultilevel"/>
     <w:tmpl w:val="5F6C1F84"/>
@@ -861,7 +1193,120 @@
       </w:pPr>
     </w:lvl>
   </w:abstractNum>
-  <w:abstractNum w:abstractNumId="6" w15:restartNumberingAfterBreak="0">
+  <w:abstractNum w:abstractNumId="7" w15:restartNumberingAfterBreak="0">
+    <w:nsid w:val="57C856EC"/>
+    <w:multiLevelType w:val="hybridMultilevel"/>
+    <w:tmpl w:val="CAACA35E"/>
+    <w:lvl w:ilvl="0" w:tplc="0C0C0001">
+      <w:start w:val="1"/>
+      <w:numFmt w:val="bullet"/>
+      <w:lvlText w:val=""/>
+      <w:lvlJc w:val="left"/>
+      <w:pPr>
+        <w:ind w:left="1080" w:hanging="360"/>
+      </w:pPr>
+      <w:rPr>
+        <w:rFonts w:ascii="Symbol" w:hAnsi="Symbol" w:hint="default"/>
+      </w:rPr>
+    </w:lvl>
+    <w:lvl w:ilvl="1" w:tplc="0C0C0003" w:tentative="1">
+      <w:start w:val="1"/>
+      <w:numFmt w:val="bullet"/>
+      <w:lvlText w:val="o"/>
+      <w:lvlJc w:val="left"/>
+      <w:pPr>
+        <w:ind w:left="1800" w:hanging="360"/>
+      </w:pPr>
+      <w:rPr>
+        <w:rFonts w:ascii="Courier New" w:hAnsi="Courier New" w:cs="Courier New" w:hint="default"/>
+      </w:rPr>
+    </w:lvl>
+    <w:lvl w:ilvl="2" w:tplc="0C0C0005" w:tentative="1">
+      <w:start w:val="1"/>
+      <w:numFmt w:val="bullet"/>
+      <w:lvlText w:val=""/>
+      <w:lvlJc w:val="left"/>
+      <w:pPr>
+        <w:ind w:left="2520" w:hanging="360"/>
+      </w:pPr>
+      <w:rPr>
+        <w:rFonts w:ascii="Wingdings" w:hAnsi="Wingdings" w:hint="default"/>
+      </w:rPr>
+    </w:lvl>
+    <w:lvl w:ilvl="3" w:tplc="0C0C0001" w:tentative="1">
+      <w:start w:val="1"/>
+      <w:numFmt w:val="bullet"/>
+      <w:lvlText w:val=""/>
+      <w:lvlJc w:val="left"/>
+      <w:pPr>
+        <w:ind w:left="3240" w:hanging="360"/>
+      </w:pPr>
+      <w:rPr>
+        <w:rFonts w:ascii="Symbol" w:hAnsi="Symbol" w:hint="default"/>
+      </w:rPr>
+    </w:lvl>
+    <w:lvl w:ilvl="4" w:tplc="0C0C0003" w:tentative="1">
+      <w:start w:val="1"/>
+      <w:numFmt w:val="bullet"/>
+      <w:lvlText w:val="o"/>
+      <w:lvlJc w:val="left"/>
+      <w:pPr>
+        <w:ind w:left="3960" w:hanging="360"/>
+      </w:pPr>
+      <w:rPr>
+        <w:rFonts w:ascii="Courier New" w:hAnsi="Courier New" w:cs="Courier New" w:hint="default"/>
+      </w:rPr>
+    </w:lvl>
+    <w:lvl w:ilvl="5" w:tplc="0C0C0005" w:tentative="1">
+      <w:start w:val="1"/>
+      <w:numFmt w:val="bullet"/>
+      <w:lvlText w:val=""/>
+      <w:lvlJc w:val="left"/>
+      <w:pPr>
+        <w:ind w:left="4680" w:hanging="360"/>
+      </w:pPr>
+      <w:rPr>
+        <w:rFonts w:ascii="Wingdings" w:hAnsi="Wingdings" w:hint="default"/>
+      </w:rPr>
+    </w:lvl>
+    <w:lvl w:ilvl="6" w:tplc="0C0C0001" w:tentative="1">
+      <w:start w:val="1"/>
+      <w:numFmt w:val="bullet"/>
+      <w:lvlText w:val=""/>
+      <w:lvlJc w:val="left"/>
+      <w:pPr>
+        <w:ind w:left="5400" w:hanging="360"/>
+      </w:pPr>
+      <w:rPr>
+        <w:rFonts w:ascii="Symbol" w:hAnsi="Symbol" w:hint="default"/>
+      </w:rPr>
+    </w:lvl>
+    <w:lvl w:ilvl="7" w:tplc="0C0C0003" w:tentative="1">
+      <w:start w:val="1"/>
+      <w:numFmt w:val="bullet"/>
+      <w:lvlText w:val="o"/>
+      <w:lvlJc w:val="left"/>
+      <w:pPr>
+        <w:ind w:left="6120" w:hanging="360"/>
+      </w:pPr>
+      <w:rPr>
+        <w:rFonts w:ascii="Courier New" w:hAnsi="Courier New" w:cs="Courier New" w:hint="default"/>
+      </w:rPr>
+    </w:lvl>
+    <w:lvl w:ilvl="8" w:tplc="0C0C0005" w:tentative="1">
+      <w:start w:val="1"/>
+      <w:numFmt w:val="bullet"/>
+      <w:lvlText w:val=""/>
+      <w:lvlJc w:val="left"/>
+      <w:pPr>
+        <w:ind w:left="6840" w:hanging="360"/>
+      </w:pPr>
+      <w:rPr>
+        <w:rFonts w:ascii="Wingdings" w:hAnsi="Wingdings" w:hint="default"/>
+      </w:rPr>
+    </w:lvl>
+  </w:abstractNum>
+  <w:abstractNum w:abstractNumId="8" w15:restartNumberingAfterBreak="0">
     <w:nsid w:val="62837671"/>
     <w:multiLevelType w:val="hybridMultilevel"/>
     <w:tmpl w:val="C8F02AF0"/>
@@ -975,7 +1420,7 @@
     </w:lvl>
   </w:abstractNum>
   <w:num w:numId="1">
-    <w:abstractNumId w:val="5"/>
+    <w:abstractNumId w:val="6"/>
   </w:num>
   <w:num w:numId="2">
     <w:abstractNumId w:val="4"/>
@@ -990,16 +1435,22 @@
     <w:abstractNumId w:val="0"/>
   </w:num>
   <w:num w:numId="6">
-    <w:abstractNumId w:val="6"/>
+    <w:abstractNumId w:val="8"/>
   </w:num>
   <w:num w:numId="7">
     <w:abstractNumId w:val="3"/>
+  </w:num>
+  <w:num w:numId="8">
+    <w:abstractNumId w:val="5"/>
+  </w:num>
+  <w:num w:numId="9">
+    <w:abstractNumId w:val="7"/>
   </w:num>
 </w:numbering>
 </file>
 
 <file path=word/styles.xml><?xml version="1.0" encoding="utf-8"?>
-<w:styles xmlns:mc="http://schemas.openxmlformats.org/markup-compatibility/2006" xmlns:r="http://schemas.openxmlformats.org/officeDocument/2006/relationships" xmlns:w="http://schemas.openxmlformats.org/wordprocessingml/2006/main" xmlns:w14="http://schemas.microsoft.com/office/word/2010/wordml" xmlns:w15="http://schemas.microsoft.com/office/word/2012/wordml" xmlns:w16cid="http://schemas.microsoft.com/office/word/2016/wordml/cid" xmlns:w16se="http://schemas.microsoft.com/office/word/2015/wordml/symex" mc:Ignorable="w14 w15 w16se w16cid">
+<w:styles xmlns:mc="http://schemas.openxmlformats.org/markup-compatibility/2006" xmlns:r="http://schemas.openxmlformats.org/officeDocument/2006/relationships" xmlns:w="http://schemas.openxmlformats.org/wordprocessingml/2006/main" xmlns:w14="http://schemas.microsoft.com/office/word/2010/wordml" xmlns:w15="http://schemas.microsoft.com/office/word/2012/wordml" xmlns:w16cex="http://schemas.microsoft.com/office/word/2018/wordml/cex" xmlns:w16cid="http://schemas.microsoft.com/office/word/2016/wordml/cid" xmlns:w16="http://schemas.microsoft.com/office/word/2018/wordml" xmlns:w16sdtdh="http://schemas.microsoft.com/office/word/2020/wordml/sdtdatahash" xmlns:w16se="http://schemas.microsoft.com/office/word/2015/wordml/symex" mc:Ignorable="w14 w15 w16se w16cid w16 w16cex w16sdtdh">
   <w:docDefaults>
     <w:rPrDefault>
       <w:rPr>
@@ -1015,7 +1466,7 @@
       </w:pPr>
     </w:pPrDefault>
   </w:docDefaults>
-  <w:latentStyles w:defLockedState="0" w:defUIPriority="99" w:defSemiHidden="0" w:defUnhideWhenUsed="0" w:defQFormat="0" w:count="375">
+  <w:latentStyles w:defLockedState="0" w:defUIPriority="99" w:defSemiHidden="0" w:defUnhideWhenUsed="0" w:defQFormat="0" w:count="376">
     <w:lsdException w:name="Normal" w:uiPriority="0" w:qFormat="1"/>
     <w:lsdException w:name="heading 1" w:uiPriority="9" w:qFormat="1"/>
     <w:lsdException w:name="heading 2" w:semiHidden="1" w:uiPriority="9" w:unhideWhenUsed="1" w:qFormat="1"/>
@@ -1121,7 +1572,6 @@
     <w:lsdException w:name="HTML Sample" w:semiHidden="1" w:unhideWhenUsed="1"/>
     <w:lsdException w:name="HTML Typewriter" w:semiHidden="1" w:unhideWhenUsed="1"/>
     <w:lsdException w:name="HTML Variable" w:semiHidden="1" w:unhideWhenUsed="1"/>
-    <w:lsdException w:name="Normal Table" w:semiHidden="1" w:unhideWhenUsed="1"/>
     <w:lsdException w:name="annotation subject" w:semiHidden="1" w:unhideWhenUsed="1"/>
     <w:lsdException w:name="No List" w:semiHidden="1" w:unhideWhenUsed="1"/>
     <w:lsdException w:name="Outline List 1" w:semiHidden="1" w:unhideWhenUsed="1"/>
@@ -1168,10 +1618,8 @@
     <w:lsdException w:name="Table Subtle 2" w:semiHidden="1" w:unhideWhenUsed="1"/>
     <w:lsdException w:name="Table Web 1" w:semiHidden="1" w:unhideWhenUsed="1"/>
     <w:lsdException w:name="Table Web 2" w:semiHidden="1" w:unhideWhenUsed="1"/>
-    <w:lsdException w:name="Table Web 3" w:semiHidden="1" w:unhideWhenUsed="1"/>
     <w:lsdException w:name="Balloon Text" w:semiHidden="1" w:unhideWhenUsed="1"/>
     <w:lsdException w:name="Table Grid" w:uiPriority="39"/>
-    <w:lsdException w:name="Table Theme" w:semiHidden="1" w:unhideWhenUsed="1"/>
     <w:lsdException w:name="Placeholder Text" w:semiHidden="1"/>
     <w:lsdException w:name="No Spacing" w:uiPriority="1" w:qFormat="1"/>
     <w:lsdException w:name="Light Shading" w:uiPriority="60"/>
@@ -1391,6 +1839,7 @@
     <w:lsdException w:name="Smart Hyperlink" w:semiHidden="1" w:unhideWhenUsed="1"/>
     <w:lsdException w:name="Hashtag" w:semiHidden="1" w:unhideWhenUsed="1"/>
     <w:lsdException w:name="Unresolved Mention" w:semiHidden="1" w:unhideWhenUsed="1"/>
+    <w:lsdException w:name="Smart Link" w:semiHidden="1" w:unhideWhenUsed="1"/>
   </w:latentStyles>
   <w:style w:type="paragraph" w:default="1" w:styleId="Normal">
     <w:name w:val="Normal"/>

</xml_diff>

<commit_message>
Sectionner un câble inexistant
</commit_message>
<xml_diff>
--- a/TP1/test_boite_noire.docx
+++ b/TP1/test_boite_noire.docx
@@ -344,6 +344,9 @@
         <w:ind w:left="720"/>
       </w:pPr>
       <w:r>
+        <w:rPr>
+          <w:noProof/>
+        </w:rPr>
         <w:drawing>
           <wp:inline distT="0" distB="0" distL="0" distR="0" wp14:anchorId="05559C0E" wp14:editId="437FD08B">
             <wp:extent cx="5011387" cy="2657079"/>
@@ -399,13 +402,7 @@
         <w:rPr>
           <w:sz w:val="28"/>
         </w:rPr>
-        <w:t>per</w:t>
-      </w:r>
-      <w:r>
-        <w:rPr>
-          <w:sz w:val="28"/>
-        </w:rPr>
-        <w:t xml:space="preserve"> une bonne association</w:t>
+        <w:t>per une bonne association</w:t>
       </w:r>
     </w:p>
     <w:p>
@@ -455,6 +452,9 @@
         <w:ind w:left="720"/>
       </w:pPr>
       <w:r>
+        <w:rPr>
+          <w:noProof/>
+        </w:rPr>
         <w:drawing>
           <wp:inline distT="0" distB="0" distL="0" distR="0" wp14:anchorId="31D59213" wp14:editId="2560EB7F">
             <wp:extent cx="5486400" cy="2293620"/>
@@ -492,7 +492,106 @@
         </w:drawing>
       </w:r>
     </w:p>
-    <w:p/>
+    <w:p>
+      <w:pPr>
+        <w:pStyle w:val="Paragraphedeliste"/>
+        <w:numPr>
+          <w:ilvl w:val="0"/>
+          <w:numId w:val="5"/>
+        </w:numPr>
+      </w:pPr>
+      <w:r>
+        <w:rPr>
+          <w:sz w:val="28"/>
+        </w:rPr>
+        <w:t>C</w:t>
+      </w:r>
+      <w:r>
+        <w:rPr>
+          <w:sz w:val="28"/>
+        </w:rPr>
+        <w:t>hoisir un câble inexistant</w:t>
+      </w:r>
+    </w:p>
+    <w:p>
+      <w:pPr>
+        <w:pStyle w:val="Paragraphedeliste"/>
+        <w:numPr>
+          <w:ilvl w:val="0"/>
+          <w:numId w:val="10"/>
+        </w:numPr>
+      </w:pPr>
+      <w:r>
+        <w:t>Description : Sectionner un câble inexistant</w:t>
+      </w:r>
+    </w:p>
+    <w:p>
+      <w:pPr>
+        <w:pStyle w:val="Paragraphedeliste"/>
+        <w:numPr>
+          <w:ilvl w:val="0"/>
+          <w:numId w:val="10"/>
+        </w:numPr>
+      </w:pPr>
+      <w:r>
+        <w:t>Condition de succès : Doit informer l’utilisateur que son entrée est incorrecte.</w:t>
+      </w:r>
+    </w:p>
+    <w:p>
+      <w:pPr>
+        <w:pStyle w:val="Paragraphedeliste"/>
+        <w:numPr>
+          <w:ilvl w:val="0"/>
+          <w:numId w:val="10"/>
+        </w:numPr>
+      </w:pPr>
+      <w:r>
+        <w:t xml:space="preserve">Résultat : </w:t>
+      </w:r>
+    </w:p>
+    <w:p>
+      <w:pPr>
+        <w:ind w:left="720"/>
+      </w:pPr>
+      <w:r>
+        <w:lastRenderedPageBreak/>
+        <w:drawing>
+          <wp:inline distT="0" distB="0" distL="0" distR="0" wp14:anchorId="60D8AEFB" wp14:editId="481B1D45">
+            <wp:extent cx="5486400" cy="2209165"/>
+            <wp:effectExtent l="0" t="0" r="0" b="635"/>
+            <wp:docPr id="7" name="Image 7" descr="Une image contenant texte&#10;&#10;Description générée automatiquement"/>
+            <wp:cNvGraphicFramePr>
+              <a:graphicFrameLocks xmlns:a="http://schemas.openxmlformats.org/drawingml/2006/main" noChangeAspect="1"/>
+            </wp:cNvGraphicFramePr>
+            <a:graphic xmlns:a="http://schemas.openxmlformats.org/drawingml/2006/main">
+              <a:graphicData uri="http://schemas.openxmlformats.org/drawingml/2006/picture">
+                <pic:pic xmlns:pic="http://schemas.openxmlformats.org/drawingml/2006/picture">
+                  <pic:nvPicPr>
+                    <pic:cNvPr id="7" name="Image 7" descr="Une image contenant texte&#10;&#10;Description générée automatiquement"/>
+                    <pic:cNvPicPr/>
+                  </pic:nvPicPr>
+                  <pic:blipFill>
+                    <a:blip r:embed="rId9"/>
+                    <a:stretch>
+                      <a:fillRect/>
+                    </a:stretch>
+                  </pic:blipFill>
+                  <pic:spPr>
+                    <a:xfrm>
+                      <a:off x="0" y="0"/>
+                      <a:ext cx="5486400" cy="2209165"/>
+                    </a:xfrm>
+                    <a:prstGeom prst="rect">
+                      <a:avLst/>
+                    </a:prstGeom>
+                  </pic:spPr>
+                </pic:pic>
+              </a:graphicData>
+            </a:graphic>
+          </wp:inline>
+        </w:drawing>
+      </w:r>
+    </w:p>
     <w:sectPr>
       <w:pgSz w:w="12240" w:h="15840"/>
       <w:pgMar w:top="1440" w:right="1800" w:bottom="1440" w:left="1800" w:header="708" w:footer="708" w:gutter="0"/>
@@ -683,6 +782,119 @@
     </w:lvl>
   </w:abstractNum>
   <w:abstractNum w:abstractNumId="2" w15:restartNumberingAfterBreak="0">
+    <w:nsid w:val="1F582166"/>
+    <w:multiLevelType w:val="hybridMultilevel"/>
+    <w:tmpl w:val="1018D45E"/>
+    <w:lvl w:ilvl="0" w:tplc="0C0C0001">
+      <w:start w:val="1"/>
+      <w:numFmt w:val="bullet"/>
+      <w:lvlText w:val=""/>
+      <w:lvlJc w:val="left"/>
+      <w:pPr>
+        <w:ind w:left="1080" w:hanging="360"/>
+      </w:pPr>
+      <w:rPr>
+        <w:rFonts w:ascii="Symbol" w:hAnsi="Symbol" w:hint="default"/>
+      </w:rPr>
+    </w:lvl>
+    <w:lvl w:ilvl="1" w:tplc="0C0C0003" w:tentative="1">
+      <w:start w:val="1"/>
+      <w:numFmt w:val="bullet"/>
+      <w:lvlText w:val="o"/>
+      <w:lvlJc w:val="left"/>
+      <w:pPr>
+        <w:ind w:left="1800" w:hanging="360"/>
+      </w:pPr>
+      <w:rPr>
+        <w:rFonts w:ascii="Courier New" w:hAnsi="Courier New" w:cs="Courier New" w:hint="default"/>
+      </w:rPr>
+    </w:lvl>
+    <w:lvl w:ilvl="2" w:tplc="0C0C0005" w:tentative="1">
+      <w:start w:val="1"/>
+      <w:numFmt w:val="bullet"/>
+      <w:lvlText w:val=""/>
+      <w:lvlJc w:val="left"/>
+      <w:pPr>
+        <w:ind w:left="2520" w:hanging="360"/>
+      </w:pPr>
+      <w:rPr>
+        <w:rFonts w:ascii="Wingdings" w:hAnsi="Wingdings" w:hint="default"/>
+      </w:rPr>
+    </w:lvl>
+    <w:lvl w:ilvl="3" w:tplc="0C0C0001" w:tentative="1">
+      <w:start w:val="1"/>
+      <w:numFmt w:val="bullet"/>
+      <w:lvlText w:val=""/>
+      <w:lvlJc w:val="left"/>
+      <w:pPr>
+        <w:ind w:left="3240" w:hanging="360"/>
+      </w:pPr>
+      <w:rPr>
+        <w:rFonts w:ascii="Symbol" w:hAnsi="Symbol" w:hint="default"/>
+      </w:rPr>
+    </w:lvl>
+    <w:lvl w:ilvl="4" w:tplc="0C0C0003" w:tentative="1">
+      <w:start w:val="1"/>
+      <w:numFmt w:val="bullet"/>
+      <w:lvlText w:val="o"/>
+      <w:lvlJc w:val="left"/>
+      <w:pPr>
+        <w:ind w:left="3960" w:hanging="360"/>
+      </w:pPr>
+      <w:rPr>
+        <w:rFonts w:ascii="Courier New" w:hAnsi="Courier New" w:cs="Courier New" w:hint="default"/>
+      </w:rPr>
+    </w:lvl>
+    <w:lvl w:ilvl="5" w:tplc="0C0C0005" w:tentative="1">
+      <w:start w:val="1"/>
+      <w:numFmt w:val="bullet"/>
+      <w:lvlText w:val=""/>
+      <w:lvlJc w:val="left"/>
+      <w:pPr>
+        <w:ind w:left="4680" w:hanging="360"/>
+      </w:pPr>
+      <w:rPr>
+        <w:rFonts w:ascii="Wingdings" w:hAnsi="Wingdings" w:hint="default"/>
+      </w:rPr>
+    </w:lvl>
+    <w:lvl w:ilvl="6" w:tplc="0C0C0001" w:tentative="1">
+      <w:start w:val="1"/>
+      <w:numFmt w:val="bullet"/>
+      <w:lvlText w:val=""/>
+      <w:lvlJc w:val="left"/>
+      <w:pPr>
+        <w:ind w:left="5400" w:hanging="360"/>
+      </w:pPr>
+      <w:rPr>
+        <w:rFonts w:ascii="Symbol" w:hAnsi="Symbol" w:hint="default"/>
+      </w:rPr>
+    </w:lvl>
+    <w:lvl w:ilvl="7" w:tplc="0C0C0003" w:tentative="1">
+      <w:start w:val="1"/>
+      <w:numFmt w:val="bullet"/>
+      <w:lvlText w:val="o"/>
+      <w:lvlJc w:val="left"/>
+      <w:pPr>
+        <w:ind w:left="6120" w:hanging="360"/>
+      </w:pPr>
+      <w:rPr>
+        <w:rFonts w:ascii="Courier New" w:hAnsi="Courier New" w:cs="Courier New" w:hint="default"/>
+      </w:rPr>
+    </w:lvl>
+    <w:lvl w:ilvl="8" w:tplc="0C0C0005" w:tentative="1">
+      <w:start w:val="1"/>
+      <w:numFmt w:val="bullet"/>
+      <w:lvlText w:val=""/>
+      <w:lvlJc w:val="left"/>
+      <w:pPr>
+        <w:ind w:left="6840" w:hanging="360"/>
+      </w:pPr>
+      <w:rPr>
+        <w:rFonts w:ascii="Wingdings" w:hAnsi="Wingdings" w:hint="default"/>
+      </w:rPr>
+    </w:lvl>
+  </w:abstractNum>
+  <w:abstractNum w:abstractNumId="3" w15:restartNumberingAfterBreak="0">
     <w:nsid w:val="20FE6320"/>
     <w:multiLevelType w:val="hybridMultilevel"/>
     <w:tmpl w:val="FC922232"/>
@@ -795,7 +1007,7 @@
       </w:rPr>
     </w:lvl>
   </w:abstractNum>
-  <w:abstractNum w:abstractNumId="3" w15:restartNumberingAfterBreak="0">
+  <w:abstractNum w:abstractNumId="4" w15:restartNumberingAfterBreak="0">
     <w:nsid w:val="31AD6D05"/>
     <w:multiLevelType w:val="hybridMultilevel"/>
     <w:tmpl w:val="12048550"/>
@@ -908,7 +1120,7 @@
       </w:rPr>
     </w:lvl>
   </w:abstractNum>
-  <w:abstractNum w:abstractNumId="4" w15:restartNumberingAfterBreak="0">
+  <w:abstractNum w:abstractNumId="5" w15:restartNumberingAfterBreak="0">
     <w:nsid w:val="3B474E91"/>
     <w:multiLevelType w:val="hybridMultilevel"/>
     <w:tmpl w:val="D1E4B340"/>
@@ -994,7 +1206,7 @@
       </w:pPr>
     </w:lvl>
   </w:abstractNum>
-  <w:abstractNum w:abstractNumId="5" w15:restartNumberingAfterBreak="0">
+  <w:abstractNum w:abstractNumId="6" w15:restartNumberingAfterBreak="0">
     <w:nsid w:val="3EE51260"/>
     <w:multiLevelType w:val="hybridMultilevel"/>
     <w:tmpl w:val="223E16F8"/>
@@ -1107,7 +1319,7 @@
       </w:rPr>
     </w:lvl>
   </w:abstractNum>
-  <w:abstractNum w:abstractNumId="6" w15:restartNumberingAfterBreak="0">
+  <w:abstractNum w:abstractNumId="7" w15:restartNumberingAfterBreak="0">
     <w:nsid w:val="3F6A11FC"/>
     <w:multiLevelType w:val="hybridMultilevel"/>
     <w:tmpl w:val="5F6C1F84"/>
@@ -1193,7 +1405,7 @@
       </w:pPr>
     </w:lvl>
   </w:abstractNum>
-  <w:abstractNum w:abstractNumId="7" w15:restartNumberingAfterBreak="0">
+  <w:abstractNum w:abstractNumId="8" w15:restartNumberingAfterBreak="0">
     <w:nsid w:val="57C856EC"/>
     <w:multiLevelType w:val="hybridMultilevel"/>
     <w:tmpl w:val="CAACA35E"/>
@@ -1306,7 +1518,7 @@
       </w:rPr>
     </w:lvl>
   </w:abstractNum>
-  <w:abstractNum w:abstractNumId="8" w15:restartNumberingAfterBreak="0">
+  <w:abstractNum w:abstractNumId="9" w15:restartNumberingAfterBreak="0">
     <w:nsid w:val="62837671"/>
     <w:multiLevelType w:val="hybridMultilevel"/>
     <w:tmpl w:val="C8F02AF0"/>
@@ -1420,31 +1632,34 @@
     </w:lvl>
   </w:abstractNum>
   <w:num w:numId="1">
-    <w:abstractNumId w:val="6"/>
+    <w:abstractNumId w:val="7"/>
   </w:num>
   <w:num w:numId="2">
-    <w:abstractNumId w:val="4"/>
+    <w:abstractNumId w:val="5"/>
   </w:num>
   <w:num w:numId="3">
     <w:abstractNumId w:val="1"/>
   </w:num>
   <w:num w:numId="4">
-    <w:abstractNumId w:val="2"/>
+    <w:abstractNumId w:val="3"/>
   </w:num>
   <w:num w:numId="5">
     <w:abstractNumId w:val="0"/>
   </w:num>
   <w:num w:numId="6">
+    <w:abstractNumId w:val="9"/>
+  </w:num>
+  <w:num w:numId="7">
+    <w:abstractNumId w:val="4"/>
+  </w:num>
+  <w:num w:numId="8">
+    <w:abstractNumId w:val="6"/>
+  </w:num>
+  <w:num w:numId="9">
     <w:abstractNumId w:val="8"/>
   </w:num>
-  <w:num w:numId="7">
-    <w:abstractNumId w:val="3"/>
-  </w:num>
-  <w:num w:numId="8">
-    <w:abstractNumId w:val="5"/>
-  </w:num>
-  <w:num w:numId="9">
-    <w:abstractNumId w:val="7"/>
+  <w:num w:numId="10">
+    <w:abstractNumId w:val="2"/>
   </w:num>
 </w:numbering>
 </file>
@@ -1572,6 +1787,7 @@
     <w:lsdException w:name="HTML Sample" w:semiHidden="1" w:unhideWhenUsed="1"/>
     <w:lsdException w:name="HTML Typewriter" w:semiHidden="1" w:unhideWhenUsed="1"/>
     <w:lsdException w:name="HTML Variable" w:semiHidden="1" w:unhideWhenUsed="1"/>
+    <w:lsdException w:name="Normal Table" w:semiHidden="1" w:unhideWhenUsed="1"/>
     <w:lsdException w:name="annotation subject" w:semiHidden="1" w:unhideWhenUsed="1"/>
     <w:lsdException w:name="No List" w:semiHidden="1" w:unhideWhenUsed="1"/>
     <w:lsdException w:name="Outline List 1" w:semiHidden="1" w:unhideWhenUsed="1"/>
@@ -1618,8 +1834,10 @@
     <w:lsdException w:name="Table Subtle 2" w:semiHidden="1" w:unhideWhenUsed="1"/>
     <w:lsdException w:name="Table Web 1" w:semiHidden="1" w:unhideWhenUsed="1"/>
     <w:lsdException w:name="Table Web 2" w:semiHidden="1" w:unhideWhenUsed="1"/>
+    <w:lsdException w:name="Table Web 3" w:semiHidden="1" w:unhideWhenUsed="1"/>
     <w:lsdException w:name="Balloon Text" w:semiHidden="1" w:unhideWhenUsed="1"/>
     <w:lsdException w:name="Table Grid" w:uiPriority="39"/>
+    <w:lsdException w:name="Table Theme" w:semiHidden="1" w:unhideWhenUsed="1"/>
     <w:lsdException w:name="Placeholder Text" w:semiHidden="1"/>
     <w:lsdException w:name="No Spacing" w:uiPriority="1" w:qFormat="1"/>
     <w:lsdException w:name="Light Shading" w:uiPriority="60"/>

</xml_diff>